<commit_message>
HTTP to Courses API
</commit_message>
<xml_diff>
--- a/startup.docx
+++ b/startup.docx
@@ -37,8 +37,16 @@
         <w:rPr>
           <w:rStyle w:val="s1"/>
         </w:rPr>
-        <w:t>curl https://install.meteor.com/ | sh</w:t>
-      </w:r>
+        <w:t xml:space="preserve">curl https://install.meteor.com/ | </w:t>
+      </w:r>
+      <w:proofErr w:type="spellStart"/>
+      <w:r>
+        <w:rPr>
+          <w:rStyle w:val="s1"/>
+        </w:rPr>
+        <w:t>sh</w:t>
+      </w:r>
+      <w:proofErr w:type="spellEnd"/>
     </w:p>
     <w:p>
       <w:pPr>
@@ -183,10 +191,16 @@
     </w:p>
     <w:p>
       <w:r>
-        <w:t>try below API queries and paste into json viewer for better readability</w:t>
-      </w:r>
-      <w:bookmarkStart w:id="0" w:name="_GoBack"/>
-      <w:bookmarkEnd w:id="0"/>
+        <w:t xml:space="preserve">try below API queries and paste into </w:t>
+      </w:r>
+      <w:proofErr w:type="spellStart"/>
+      <w:r>
+        <w:t>json</w:t>
+      </w:r>
+      <w:proofErr w:type="spellEnd"/>
+      <w:r>
+        <w:t xml:space="preserve"> viewer for better readability</w:t>
+      </w:r>
     </w:p>
     <w:p/>
     <w:p>
@@ -248,13 +262,7 @@
         </w:numPr>
       </w:pPr>
       <w:r>
-        <w:t xml:space="preserve">contains all </w:t>
-      </w:r>
-      <w:r>
-        <w:t>String code like CS, AAP</w:t>
-      </w:r>
-      <w:r>
-        <w:t>, PLSI</w:t>
+        <w:t>contains all String code like CS, AAP, PLSI</w:t>
       </w:r>
     </w:p>
     <w:p/>
@@ -265,14 +273,8 @@
       <w:r>
         <w:t xml:space="preserve">: </w:t>
       </w:r>
-      <w:hyperlink r:id="rId12" w:history="1">
-        <w:r>
-          <w:rPr>
-            <w:rStyle w:val="Hyperlink"/>
-          </w:rPr>
-          <w:t>https://classes.cornell.edu/api/2.0/search/classes.json?roster=SP17&amp;subject=AAS</w:t>
-        </w:r>
-      </w:hyperlink>
+      <w:bookmarkStart w:id="0" w:name="_GoBack"/>
+      <w:bookmarkEnd w:id="0"/>
     </w:p>
     <w:p>
       <w:pPr>
@@ -295,47 +297,124 @@
         </w:numPr>
       </w:pPr>
       <w:r>
-        <w:t>includes Course Number (catalog</w:t>
+        <w:t>includes Course Number (</w:t>
+      </w:r>
+      <w:proofErr w:type="spellStart"/>
+      <w:r>
+        <w:t>catalog</w:t>
       </w:r>
       <w:r>
         <w:t>Nbr</w:t>
       </w:r>
-      <w:r>
-        <w:t>), title (titleLong)</w:t>
-      </w:r>
-      <w:r>
-        <w:t xml:space="preserve">, description (description), </w:t>
-      </w:r>
-      <w:r>
-        <w:t>pre-reqs (</w:t>
-      </w:r>
+      <w:proofErr w:type="spellEnd"/>
+      <w:r>
+        <w:t>), title (</w:t>
+      </w:r>
+      <w:proofErr w:type="spellStart"/>
+      <w:r>
+        <w:t>titleLong</w:t>
+      </w:r>
+      <w:proofErr w:type="spellEnd"/>
+      <w:r>
+        <w:t>)</w:t>
+      </w:r>
+      <w:r>
+        <w:t>, description (</w:t>
+      </w:r>
+      <w:proofErr w:type="spellStart"/>
+      <w:r>
+        <w:t>description</w:t>
+      </w:r>
+      <w:proofErr w:type="spellEnd"/>
+      <w:r>
+        <w:t xml:space="preserve">), </w:t>
+      </w:r>
+      <w:r>
+        <w:t>pre-</w:t>
+      </w:r>
+      <w:proofErr w:type="spellStart"/>
+      <w:r>
+        <w:t>reqs</w:t>
+      </w:r>
+      <w:proofErr w:type="spellEnd"/>
+      <w:r>
+        <w:t xml:space="preserve"> (</w:t>
+      </w:r>
+      <w:proofErr w:type="spellStart"/>
       <w:r>
         <w:t>catalogPrereqCoreq</w:t>
       </w:r>
+      <w:proofErr w:type="spellEnd"/>
       <w:r>
         <w:t xml:space="preserve"> – just a string…), semesters offered (</w:t>
       </w:r>
+      <w:proofErr w:type="spellStart"/>
       <w:r>
         <w:t>catalogPrereqCoreq</w:t>
       </w:r>
+      <w:proofErr w:type="spellEnd"/>
       <w:r>
         <w:t>)</w:t>
       </w:r>
       <w:r>
         <w:t>, classes that co-meet (</w:t>
       </w:r>
+      <w:proofErr w:type="spellStart"/>
       <w:r>
         <w:t>simpleCombinations</w:t>
       </w:r>
-      <w:r>
-        <w:t xml:space="preserve"> in enrollGroups), credits (unitsMaximum and unitsMinimum in enrollGroups)</w:t>
-      </w:r>
-      <w:r>
-        <w:t>, breadth reqs (</w:t>
-      </w:r>
+      <w:proofErr w:type="spellEnd"/>
+      <w:r>
+        <w:t xml:space="preserve"> in </w:t>
+      </w:r>
+      <w:proofErr w:type="spellStart"/>
+      <w:r>
+        <w:t>enrollGroups</w:t>
+      </w:r>
+      <w:proofErr w:type="spellEnd"/>
+      <w:r>
+        <w:t>), credits (</w:t>
+      </w:r>
+      <w:proofErr w:type="spellStart"/>
+      <w:r>
+        <w:t>unitsMaximum</w:t>
+      </w:r>
+      <w:proofErr w:type="spellEnd"/>
+      <w:r>
+        <w:t xml:space="preserve"> and </w:t>
+      </w:r>
+      <w:proofErr w:type="spellStart"/>
+      <w:r>
+        <w:t>unitsMinimum</w:t>
+      </w:r>
+      <w:proofErr w:type="spellEnd"/>
+      <w:r>
+        <w:t xml:space="preserve"> in </w:t>
+      </w:r>
+      <w:proofErr w:type="spellStart"/>
+      <w:r>
+        <w:t>enrollGroups</w:t>
+      </w:r>
+      <w:proofErr w:type="spellEnd"/>
+      <w:r>
+        <w:t>)</w:t>
+      </w:r>
+      <w:r>
+        <w:t xml:space="preserve">, breadth </w:t>
+      </w:r>
+      <w:proofErr w:type="spellStart"/>
+      <w:r>
+        <w:t>reqs</w:t>
+      </w:r>
+      <w:proofErr w:type="spellEnd"/>
+      <w:r>
+        <w:t xml:space="preserve"> (</w:t>
+      </w:r>
+      <w:proofErr w:type="spellStart"/>
       <w:r>
         <w:t>catalogBreadth</w:t>
       </w:r>
+      <w:proofErr w:type="spellEnd"/>
       <w:r>
         <w:t>)</w:t>
       </w:r>
@@ -995,6 +1074,7 @@
   <w:style w:type="character" w:default="1" w:styleId="DefaultParagraphFont">
     <w:name w:val="Default Paragraph Font"/>
     <w:uiPriority w:val="1"/>
+    <w:semiHidden/>
     <w:unhideWhenUsed/>
   </w:style>
   <w:style w:type="table" w:default="1" w:styleId="TableNormal">
@@ -1115,6 +1195,18 @@
       <w:ind w:left="720"/>
       <w:contextualSpacing/>
     </w:pPr>
+  </w:style>
+  <w:style w:type="character" w:styleId="FollowedHyperlink">
+    <w:name w:val="FollowedHyperlink"/>
+    <w:basedOn w:val="DefaultParagraphFont"/>
+    <w:uiPriority w:val="99"/>
+    <w:semiHidden/>
+    <w:unhideWhenUsed/>
+    <w:rsid w:val="00717DE2"/>
+    <w:rPr>
+      <w:color w:val="954F72" w:themeColor="followedHyperlink"/>
+      <w:u w:val="single"/>
+    </w:rPr>
   </w:style>
 </w:styles>
 </file>

</xml_diff>